<commit_message>
3030 portfolio assignment DONE
</commit_message>
<xml_diff>
--- a/Fall 2025/CYBR3030 Identity Management/Course Assessments/Portfolio Assignment/Portfolio Assignment - Arr Domingo v3.docx
+++ b/Fall 2025/CYBR3030 Identity Management/Course Assessments/Portfolio Assignment/Portfolio Assignment - Arr Domingo v3.docx
@@ -333,7 +333,7 @@
             </w:rPr>
             <w:fldChar w:fldCharType="separate"/>
           </w:r>
-          <w:hyperlink w:anchor="_Toc213941865" w:history="1">
+          <w:hyperlink w:anchor="_Toc213956579" w:history="1">
             <w:r>
               <w:rPr>
                 <w:rStyle w:val="Hyperlink"/>
@@ -361,7 +361,7 @@
                 <w:noProof/>
                 <w:webHidden/>
               </w:rPr>
-              <w:instrText xml:space="preserve"> PAGEREF _Toc213941865 \h </w:instrText>
+              <w:instrText xml:space="preserve"> PAGEREF _Toc213956579 \h </w:instrText>
             </w:r>
             <w:r>
               <w:rPr>
@@ -382,6 +382,82 @@
                 <w:webHidden/>
               </w:rPr>
               <w:t>1</w:t>
+            </w:r>
+            <w:r>
+              <w:rPr>
+                <w:noProof/>
+                <w:webHidden/>
+              </w:rPr>
+              <w:fldChar w:fldCharType="end"/>
+            </w:r>
+          </w:hyperlink>
+        </w:p>
+        <w:p>
+          <w:pPr>
+            <w:pStyle w:val="TOC1"/>
+            <w:tabs>
+              <w:tab w:val="right" w:leader="dot" w:pos="9350"/>
+            </w:tabs>
+            <w:rPr>
+              <w:rFonts w:eastAsiaTheme="minorEastAsia"/>
+              <w:noProof/>
+              <w:kern w:val="2"/>
+              <w:sz w:val="24"/>
+              <w:szCs w:val="24"/>
+              <w:lang w:eastAsia="en-CA"/>
+              <w14:ligatures w14:val="standardContextual"/>
+            </w:rPr>
+          </w:pPr>
+          <w:hyperlink w:anchor="_Toc213956580" w:history="1">
+            <w:r>
+              <w:rPr>
+                <w:rStyle w:val="Hyperlink"/>
+                <w:rFonts w:cstheme="minorHAnsi"/>
+                <w:noProof/>
+                <w:lang w:val="en-US"/>
+              </w:rPr>
+              <w:t>IAM Fundamentals</w:t>
+            </w:r>
+            <w:r>
+              <w:rPr>
+                <w:noProof/>
+                <w:webHidden/>
+              </w:rPr>
+              <w:tab/>
+            </w:r>
+            <w:r>
+              <w:rPr>
+                <w:noProof/>
+                <w:webHidden/>
+              </w:rPr>
+              <w:fldChar w:fldCharType="begin"/>
+            </w:r>
+            <w:r>
+              <w:rPr>
+                <w:noProof/>
+                <w:webHidden/>
+              </w:rPr>
+              <w:instrText xml:space="preserve"> PAGEREF _Toc213956580 \h </w:instrText>
+            </w:r>
+            <w:r>
+              <w:rPr>
+                <w:noProof/>
+                <w:webHidden/>
+              </w:rPr>
+            </w:r>
+            <w:r>
+              <w:rPr>
+                <w:noProof/>
+                <w:webHidden/>
+              </w:rPr>
+              <w:fldChar w:fldCharType="separate"/>
+            </w:r>
+            <w:r>
+              <w:rPr>
+                <w:noProof/>
+                <w:webHidden/>
+              </w:rPr>
+              <w:t>2</w:t>
             </w:r>
             <w:r>
               <w:rPr>
@@ -409,7 +485,7 @@
               <w14:ligatures w14:val="standardContextual"/>
             </w:rPr>
           </w:pPr>
-          <w:hyperlink w:anchor="_Toc213941866" w:history="1">
+          <w:hyperlink w:anchor="_Toc213956581" w:history="1">
             <w:r>
               <w:rPr>
                 <w:rStyle w:val="Hyperlink"/>
@@ -460,7 +536,7 @@
                 <w:noProof/>
                 <w:webHidden/>
               </w:rPr>
-              <w:instrText xml:space="preserve"> PAGEREF _Toc213941866 \h </w:instrText>
+              <w:instrText xml:space="preserve"> PAGEREF _Toc213956581 \h </w:instrText>
             </w:r>
             <w:r>
               <w:rPr>
@@ -508,7 +584,7 @@
               <w14:ligatures w14:val="standardContextual"/>
             </w:rPr>
           </w:pPr>
-          <w:hyperlink w:anchor="_Toc213941867" w:history="1">
+          <w:hyperlink w:anchor="_Toc213956582" w:history="1">
             <w:r>
               <w:rPr>
                 <w:rStyle w:val="Hyperlink"/>
@@ -559,7 +635,7 @@
                 <w:noProof/>
                 <w:webHidden/>
               </w:rPr>
-              <w:instrText xml:space="preserve"> PAGEREF _Toc213941867 \h </w:instrText>
+              <w:instrText xml:space="preserve"> PAGEREF _Toc213956582 \h </w:instrText>
             </w:r>
             <w:r>
               <w:rPr>
@@ -607,7 +683,7 @@
               <w14:ligatures w14:val="standardContextual"/>
             </w:rPr>
           </w:pPr>
-          <w:hyperlink w:anchor="_Toc213941868" w:history="1">
+          <w:hyperlink w:anchor="_Toc213956583" w:history="1">
             <w:r>
               <w:rPr>
                 <w:rStyle w:val="Hyperlink"/>
@@ -658,7 +734,7 @@
                 <w:noProof/>
                 <w:webHidden/>
               </w:rPr>
-              <w:instrText xml:space="preserve"> PAGEREF _Toc213941868 \h </w:instrText>
+              <w:instrText xml:space="preserve"> PAGEREF _Toc213956583 \h </w:instrText>
             </w:r>
             <w:r>
               <w:rPr>
@@ -706,7 +782,7 @@
               <w14:ligatures w14:val="standardContextual"/>
             </w:rPr>
           </w:pPr>
-          <w:hyperlink w:anchor="_Toc213941869" w:history="1">
+          <w:hyperlink w:anchor="_Toc213956584" w:history="1">
             <w:r>
               <w:rPr>
                 <w:rStyle w:val="Hyperlink"/>
@@ -757,7 +833,7 @@
                 <w:noProof/>
                 <w:webHidden/>
               </w:rPr>
-              <w:instrText xml:space="preserve"> PAGEREF _Toc213941869 \h </w:instrText>
+              <w:instrText xml:space="preserve"> PAGEREF _Toc213956584 \h </w:instrText>
             </w:r>
             <w:r>
               <w:rPr>
@@ -805,7 +881,7 @@
               <w14:ligatures w14:val="standardContextual"/>
             </w:rPr>
           </w:pPr>
-          <w:hyperlink w:anchor="_Toc213941870" w:history="1">
+          <w:hyperlink w:anchor="_Toc213956585" w:history="1">
             <w:r>
               <w:rPr>
                 <w:rStyle w:val="Hyperlink"/>
@@ -856,7 +932,7 @@
                 <w:noProof/>
                 <w:webHidden/>
               </w:rPr>
-              <w:instrText xml:space="preserve"> PAGEREF _Toc213941870 \h </w:instrText>
+              <w:instrText xml:space="preserve"> PAGEREF _Toc213956585 \h </w:instrText>
             </w:r>
             <w:r>
               <w:rPr>
@@ -903,7 +979,7 @@
               <w14:ligatures w14:val="standardContextual"/>
             </w:rPr>
           </w:pPr>
-          <w:hyperlink w:anchor="_Toc213941871" w:history="1">
+          <w:hyperlink w:anchor="_Toc213956586" w:history="1">
             <w:r>
               <w:rPr>
                 <w:rStyle w:val="Hyperlink"/>
@@ -932,7 +1008,7 @@
                 <w:noProof/>
                 <w:webHidden/>
               </w:rPr>
-              <w:instrText xml:space="preserve"> PAGEREF _Toc213941871 \h </w:instrText>
+              <w:instrText xml:space="preserve"> PAGEREF _Toc213956586 \h </w:instrText>
             </w:r>
             <w:r>
               <w:rPr>
@@ -980,7 +1056,7 @@
               <w14:ligatures w14:val="standardContextual"/>
             </w:rPr>
           </w:pPr>
-          <w:hyperlink w:anchor="_Toc213941872" w:history="1">
+          <w:hyperlink w:anchor="_Toc213956587" w:history="1">
             <w:r>
               <w:rPr>
                 <w:rStyle w:val="Hyperlink"/>
@@ -1031,7 +1107,7 @@
                 <w:noProof/>
                 <w:webHidden/>
               </w:rPr>
-              <w:instrText xml:space="preserve"> PAGEREF _Toc213941872 \h </w:instrText>
+              <w:instrText xml:space="preserve"> PAGEREF _Toc213956587 \h </w:instrText>
             </w:r>
             <w:r>
               <w:rPr>
@@ -1079,7 +1155,7 @@
               <w14:ligatures w14:val="standardContextual"/>
             </w:rPr>
           </w:pPr>
-          <w:hyperlink w:anchor="_Toc213941873" w:history="1">
+          <w:hyperlink w:anchor="_Toc213956588" w:history="1">
             <w:r>
               <w:rPr>
                 <w:rStyle w:val="Hyperlink"/>
@@ -1130,7 +1206,7 @@
                 <w:noProof/>
                 <w:webHidden/>
               </w:rPr>
-              <w:instrText xml:space="preserve"> PAGEREF _Toc213941873 \h </w:instrText>
+              <w:instrText xml:space="preserve"> PAGEREF _Toc213956588 \h </w:instrText>
             </w:r>
             <w:r>
               <w:rPr>
@@ -1178,7 +1254,7 @@
               <w14:ligatures w14:val="standardContextual"/>
             </w:rPr>
           </w:pPr>
-          <w:hyperlink w:anchor="_Toc213941874" w:history="1">
+          <w:hyperlink w:anchor="_Toc213956589" w:history="1">
             <w:r>
               <w:rPr>
                 <w:rStyle w:val="Hyperlink"/>
@@ -1229,7 +1305,7 @@
                 <w:noProof/>
                 <w:webHidden/>
               </w:rPr>
-              <w:instrText xml:space="preserve"> PAGEREF _Toc213941874 \h </w:instrText>
+              <w:instrText xml:space="preserve"> PAGEREF _Toc213956589 \h </w:instrText>
             </w:r>
             <w:r>
               <w:rPr>
@@ -1277,7 +1353,7 @@
               <w14:ligatures w14:val="standardContextual"/>
             </w:rPr>
           </w:pPr>
-          <w:hyperlink w:anchor="_Toc213941875" w:history="1">
+          <w:hyperlink w:anchor="_Toc213956590" w:history="1">
             <w:r>
               <w:rPr>
                 <w:rStyle w:val="Hyperlink"/>
@@ -1328,7 +1404,7 @@
                 <w:noProof/>
                 <w:webHidden/>
               </w:rPr>
-              <w:instrText xml:space="preserve"> PAGEREF _Toc213941875 \h </w:instrText>
+              <w:instrText xml:space="preserve"> PAGEREF _Toc213956590 \h </w:instrText>
             </w:r>
             <w:r>
               <w:rPr>
@@ -1376,7 +1452,7 @@
               <w14:ligatures w14:val="standardContextual"/>
             </w:rPr>
           </w:pPr>
-          <w:hyperlink w:anchor="_Toc213941876" w:history="1">
+          <w:hyperlink w:anchor="_Toc213956591" w:history="1">
             <w:r>
               <w:rPr>
                 <w:rStyle w:val="Hyperlink"/>
@@ -1428,7 +1504,7 @@
                 <w:noProof/>
                 <w:webHidden/>
               </w:rPr>
-              <w:instrText xml:space="preserve"> PAGEREF _Toc213941876 \h </w:instrText>
+              <w:instrText xml:space="preserve"> PAGEREF _Toc213956591 \h </w:instrText>
             </w:r>
             <w:r>
               <w:rPr>
@@ -1476,7 +1552,7 @@
               <w14:ligatures w14:val="standardContextual"/>
             </w:rPr>
           </w:pPr>
-          <w:hyperlink w:anchor="_Toc213941877" w:history="1">
+          <w:hyperlink w:anchor="_Toc213956592" w:history="1">
             <w:r>
               <w:rPr>
                 <w:rStyle w:val="Hyperlink"/>
@@ -1528,7 +1604,7 @@
                 <w:noProof/>
                 <w:webHidden/>
               </w:rPr>
-              <w:instrText xml:space="preserve"> PAGEREF _Toc213941877 \h </w:instrText>
+              <w:instrText xml:space="preserve"> PAGEREF _Toc213956592 \h </w:instrText>
             </w:r>
             <w:r>
               <w:rPr>
@@ -1575,7 +1651,7 @@
               <w14:ligatures w14:val="standardContextual"/>
             </w:rPr>
           </w:pPr>
-          <w:hyperlink w:anchor="_Toc213941878" w:history="1">
+          <w:hyperlink w:anchor="_Toc213956593" w:history="1">
             <w:r>
               <w:rPr>
                 <w:rStyle w:val="Hyperlink"/>
@@ -1604,7 +1680,7 @@
                 <w:noProof/>
                 <w:webHidden/>
               </w:rPr>
-              <w:instrText xml:space="preserve"> PAGEREF _Toc213941878 \h </w:instrText>
+              <w:instrText xml:space="preserve"> PAGEREF _Toc213956593 \h </w:instrText>
             </w:r>
             <w:r>
               <w:rPr>
@@ -1652,7 +1728,7 @@
               <w14:ligatures w14:val="standardContextual"/>
             </w:rPr>
           </w:pPr>
-          <w:hyperlink w:anchor="_Toc213941879" w:history="1">
+          <w:hyperlink w:anchor="_Toc213956594" w:history="1">
             <w:r>
               <w:rPr>
                 <w:rStyle w:val="Hyperlink"/>
@@ -1703,7 +1779,7 @@
                 <w:noProof/>
                 <w:webHidden/>
               </w:rPr>
-              <w:instrText xml:space="preserve"> PAGEREF _Toc213941879 \h </w:instrText>
+              <w:instrText xml:space="preserve"> PAGEREF _Toc213956594 \h </w:instrText>
             </w:r>
             <w:r>
               <w:rPr>
@@ -1751,7 +1827,7 @@
               <w14:ligatures w14:val="standardContextual"/>
             </w:rPr>
           </w:pPr>
-          <w:hyperlink w:anchor="_Toc213941880" w:history="1">
+          <w:hyperlink w:anchor="_Toc213956595" w:history="1">
             <w:r>
               <w:rPr>
                 <w:rStyle w:val="Hyperlink"/>
@@ -1802,7 +1878,7 @@
                 <w:noProof/>
                 <w:webHidden/>
               </w:rPr>
-              <w:instrText xml:space="preserve"> PAGEREF _Toc213941880 \h </w:instrText>
+              <w:instrText xml:space="preserve"> PAGEREF _Toc213956595 \h </w:instrText>
             </w:r>
             <w:r>
               <w:rPr>
@@ -1850,7 +1926,7 @@
               <w14:ligatures w14:val="standardContextual"/>
             </w:rPr>
           </w:pPr>
-          <w:hyperlink w:anchor="_Toc213941881" w:history="1">
+          <w:hyperlink w:anchor="_Toc213956596" w:history="1">
             <w:r>
               <w:rPr>
                 <w:rStyle w:val="Hyperlink"/>
@@ -1901,7 +1977,7 @@
                 <w:noProof/>
                 <w:webHidden/>
               </w:rPr>
-              <w:instrText xml:space="preserve"> PAGEREF _Toc213941881 \h </w:instrText>
+              <w:instrText xml:space="preserve"> PAGEREF _Toc213956596 \h </w:instrText>
             </w:r>
             <w:r>
               <w:rPr>
@@ -1948,7 +2024,7 @@
               <w14:ligatures w14:val="standardContextual"/>
             </w:rPr>
           </w:pPr>
-          <w:hyperlink w:anchor="_Toc213941882" w:history="1">
+          <w:hyperlink w:anchor="_Toc213956597" w:history="1">
             <w:r>
               <w:rPr>
                 <w:rStyle w:val="Hyperlink"/>
@@ -1977,7 +2053,7 @@
                 <w:noProof/>
                 <w:webHidden/>
               </w:rPr>
-              <w:instrText xml:space="preserve"> PAGEREF _Toc213941882 \h </w:instrText>
+              <w:instrText xml:space="preserve"> PAGEREF _Toc213956597 \h </w:instrText>
             </w:r>
             <w:r>
               <w:rPr>
@@ -2024,7 +2100,7 @@
               <w14:ligatures w14:val="standardContextual"/>
             </w:rPr>
           </w:pPr>
-          <w:hyperlink w:anchor="_Toc213941883" w:history="1">
+          <w:hyperlink w:anchor="_Toc213956598" w:history="1">
             <w:r>
               <w:rPr>
                 <w:rStyle w:val="Hyperlink"/>
@@ -2053,7 +2129,7 @@
                 <w:noProof/>
                 <w:webHidden/>
               </w:rPr>
-              <w:instrText xml:space="preserve"> PAGEREF _Toc213941883 \h </w:instrText>
+              <w:instrText xml:space="preserve"> PAGEREF _Toc213956598 \h </w:instrText>
             </w:r>
             <w:r>
               <w:rPr>
@@ -2100,7 +2176,7 @@
               <w14:ligatures w14:val="standardContextual"/>
             </w:rPr>
           </w:pPr>
-          <w:hyperlink w:anchor="_Toc213941884" w:history="1">
+          <w:hyperlink w:anchor="_Toc213956599" w:history="1">
             <w:r>
               <w:rPr>
                 <w:rStyle w:val="Hyperlink"/>
@@ -2127,7 +2203,7 @@
                 <w:noProof/>
                 <w:webHidden/>
               </w:rPr>
-              <w:instrText xml:space="preserve"> PAGEREF _Toc213941884 \h </w:instrText>
+              <w:instrText xml:space="preserve"> PAGEREF _Toc213956599 \h </w:instrText>
             </w:r>
             <w:r>
               <w:rPr>
@@ -2202,7 +2278,7 @@
           <w:szCs w:val="24"/>
         </w:rPr>
       </w:pPr>
-      <w:bookmarkStart w:id="0" w:name="_Toc213941865"/>
+      <w:bookmarkStart w:id="0" w:name="_Toc213956579"/>
       <w:r>
         <w:rPr>
           <w:rFonts w:asciiTheme="minorHAnsi" w:hAnsiTheme="minorHAnsi" w:cstheme="minorHAnsi"/>
@@ -2390,7 +2466,23 @@
           <w:sz w:val="24"/>
           <w:szCs w:val="24"/>
         </w:rPr>
-        <w:t xml:space="preserve">captures the pros/cons and the level of importance to a specific situation or organization. Lastly, the additional comment is a section where it </w:t>
+        <w:t xml:space="preserve">captures the pros/cons and the level of importance to a specific situation or organization. Lastly, the </w:t>
+      </w:r>
+      <w:r>
+        <w:rPr>
+          <w:rFonts w:cstheme="minorHAnsi"/>
+          <w:sz w:val="24"/>
+          <w:szCs w:val="24"/>
+        </w:rPr>
+        <w:t>additio</w:t>
+      </w:r>
+      <w:r>
+        <w:rPr>
+          <w:rFonts w:cstheme="minorHAnsi"/>
+          <w:sz w:val="24"/>
+          <w:szCs w:val="24"/>
+        </w:rPr>
+        <w:t xml:space="preserve">nal comment is a section where it </w:t>
       </w:r>
       <w:r>
         <w:rPr>
@@ -2442,7 +2534,15 @@
           <w:sz w:val="24"/>
           <w:szCs w:val="24"/>
         </w:rPr>
-        <w:t>Have fun reading</w:t>
+        <w:t>So, h</w:t>
+      </w:r>
+      <w:r>
+        <w:rPr>
+          <w:rFonts w:cstheme="minorHAnsi"/>
+          <w:sz w:val="24"/>
+          <w:szCs w:val="24"/>
+        </w:rPr>
+        <w:t>ave fun reading</w:t>
       </w:r>
       <w:r>
         <w:rPr>
@@ -2458,7 +2558,23 @@
           <w:sz w:val="24"/>
           <w:szCs w:val="24"/>
         </w:rPr>
-        <w:t xml:space="preserve"> as much as I had fun!</w:t>
+        <w:t xml:space="preserve"> as much as I had fun</w:t>
+      </w:r>
+      <w:r>
+        <w:rPr>
+          <w:rFonts w:cstheme="minorHAnsi"/>
+          <w:sz w:val="24"/>
+          <w:szCs w:val="24"/>
+        </w:rPr>
+        <w:t xml:space="preserve"> doing it</w:t>
+      </w:r>
+      <w:r>
+        <w:rPr>
+          <w:rFonts w:cstheme="minorHAnsi"/>
+          <w:sz w:val="24"/>
+          <w:szCs w:val="24"/>
+        </w:rPr>
+        <w:t>!</w:t>
       </w:r>
     </w:p>
     <w:p>
@@ -2475,17 +2591,20 @@
     </w:p>
     <w:p>
       <w:pPr>
+        <w:pStyle w:val="Heading1"/>
         <w:spacing w:line="480" w:lineRule="auto"/>
-        <w:jc w:val="both"/>
-        <w:rPr>
-          <w:rFonts w:cstheme="minorHAnsi"/>
-          <w:sz w:val="24"/>
-          <w:szCs w:val="24"/>
-        </w:rPr>
-      </w:pPr>
-      <w:r>
-        <w:rPr>
-          <w:rFonts w:cstheme="minorHAnsi"/>
+        <w:rPr>
+          <w:rFonts w:asciiTheme="minorHAnsi" w:hAnsiTheme="minorHAnsi" w:cstheme="minorHAnsi"/>
+          <w:color w:val="auto"/>
+          <w:sz w:val="24"/>
+          <w:szCs w:val="24"/>
+        </w:rPr>
+      </w:pPr>
+      <w:bookmarkStart w:id="2" w:name="_Toc213956580"/>
+      <w:r>
+        <w:rPr>
+          <w:rFonts w:asciiTheme="minorHAnsi" w:hAnsiTheme="minorHAnsi" w:cstheme="minorHAnsi"/>
+          <w:color w:val="auto"/>
           <w:sz w:val="24"/>
           <w:szCs w:val="24"/>
           <w:lang w:val="en-US"/>
@@ -2493,6 +2612,7 @@
         <w:lastRenderedPageBreak/>
         <w:t>IAM Fundamentals</w:t>
       </w:r>
+      <w:bookmarkEnd w:id="2"/>
     </w:p>
     <w:p>
       <w:pPr>
@@ -2538,7 +2658,7 @@
           <w:lang w:val="en-US"/>
         </w:rPr>
       </w:pPr>
-      <w:bookmarkStart w:id="2" w:name="_Toc213941866"/>
+      <w:bookmarkStart w:id="3" w:name="_Toc213956581"/>
       <w:r>
         <w:rPr>
           <w:rFonts w:asciiTheme="minorHAnsi" w:hAnsiTheme="minorHAnsi" w:cstheme="minorHAnsi"/>
@@ -2570,7 +2690,7 @@
         </w:rPr>
         <w:t>Foundations of Identity &amp; Access Management (IAM)</w:t>
       </w:r>
-      <w:bookmarkEnd w:id="2"/>
+      <w:bookmarkEnd w:id="3"/>
     </w:p>
     <w:p>
       <w:pPr>
@@ -3091,7 +3211,7 @@
           <w:lang w:val="en-US"/>
         </w:rPr>
       </w:pPr>
-      <w:bookmarkStart w:id="3" w:name="_Toc213941867"/>
+      <w:bookmarkStart w:id="4" w:name="_Toc213956582"/>
       <w:r>
         <w:rPr>
           <w:rFonts w:asciiTheme="minorHAnsi" w:hAnsiTheme="minorHAnsi" w:cstheme="minorHAnsi"/>
@@ -3124,7 +3244,7 @@
         </w:rPr>
         <w:t>Authentication Mechanism &amp; Management</w:t>
       </w:r>
-      <w:bookmarkEnd w:id="3"/>
+      <w:bookmarkEnd w:id="4"/>
     </w:p>
     <w:p>
       <w:pPr>
@@ -3671,7 +3791,7 @@
           <w:lang w:val="en-US"/>
         </w:rPr>
       </w:pPr>
-      <w:bookmarkStart w:id="4" w:name="_Toc213941868"/>
+      <w:bookmarkStart w:id="5" w:name="_Toc213956583"/>
       <w:r>
         <w:rPr>
           <w:rFonts w:asciiTheme="minorHAnsi" w:hAnsiTheme="minorHAnsi" w:cstheme="minorHAnsi"/>
@@ -3704,7 +3824,7 @@
         </w:rPr>
         <w:t>Authorization &amp; Accountability</w:t>
       </w:r>
-      <w:bookmarkEnd w:id="4"/>
+      <w:bookmarkEnd w:id="5"/>
     </w:p>
     <w:p>
       <w:pPr>
@@ -4144,7 +4264,7 @@
           <w:lang w:val="en-US"/>
         </w:rPr>
       </w:pPr>
-      <w:bookmarkStart w:id="5" w:name="_Toc213941869"/>
+      <w:bookmarkStart w:id="6" w:name="_Toc213956584"/>
       <w:r>
         <w:rPr>
           <w:rFonts w:asciiTheme="minorHAnsi" w:hAnsiTheme="minorHAnsi" w:cstheme="minorHAnsi"/>
@@ -4187,7 +4307,7 @@
         </w:rPr>
         <w:t>Managing IAAA in Windows</w:t>
       </w:r>
-      <w:bookmarkEnd w:id="5"/>
+      <w:bookmarkEnd w:id="6"/>
     </w:p>
     <w:p>
       <w:pPr>
@@ -4563,8 +4683,8 @@
           <w:lang w:val="en-US"/>
         </w:rPr>
       </w:pPr>
-      <w:bookmarkStart w:id="6" w:name="_Toc209136612"/>
-      <w:bookmarkStart w:id="7" w:name="_Toc213941870"/>
+      <w:bookmarkStart w:id="7" w:name="_Toc209136612"/>
+      <w:bookmarkStart w:id="8" w:name="_Toc213956585"/>
       <w:r>
         <w:rPr>
           <w:rFonts w:asciiTheme="minorHAnsi" w:hAnsiTheme="minorHAnsi" w:cstheme="minorHAnsi"/>
@@ -4597,8 +4717,8 @@
         </w:rPr>
         <w:t>Managing IAAA in Linux</w:t>
       </w:r>
-      <w:bookmarkEnd w:id="6"/>
       <w:bookmarkEnd w:id="7"/>
+      <w:bookmarkEnd w:id="8"/>
     </w:p>
     <w:p>
       <w:pPr>
@@ -4681,7 +4801,25 @@
           <w:szCs w:val="24"/>
           <w:lang w:val="en-US"/>
         </w:rPr>
-        <w:t>Overall, this topic let me appreciate how powerful command-line interface in managing IAAA in a secure way.</w:t>
+        <w:t xml:space="preserve">Overall, this topic let me appreciate how powerful command-line interface </w:t>
+      </w:r>
+      <w:proofErr w:type="gramStart"/>
+      <w:r>
+        <w:rPr>
+          <w:sz w:val="24"/>
+          <w:szCs w:val="24"/>
+          <w:lang w:val="en-US"/>
+        </w:rPr>
+        <w:t>in</w:t>
+      </w:r>
+      <w:proofErr w:type="gramEnd"/>
+      <w:r>
+        <w:rPr>
+          <w:sz w:val="24"/>
+          <w:szCs w:val="24"/>
+          <w:lang w:val="en-US"/>
+        </w:rPr>
+        <w:t xml:space="preserve"> managing IAAA in a secure way.</w:t>
       </w:r>
     </w:p>
     <w:p>
@@ -4995,8 +5133,8 @@
           <w:lang w:val="en-US"/>
         </w:rPr>
       </w:pPr>
-      <w:bookmarkStart w:id="8" w:name="_Toc209136613"/>
-      <w:bookmarkStart w:id="9" w:name="_Toc213941871"/>
+      <w:bookmarkStart w:id="9" w:name="_Toc209136613"/>
+      <w:bookmarkStart w:id="10" w:name="_Toc213956586"/>
       <w:r>
         <w:rPr>
           <w:rFonts w:asciiTheme="minorHAnsi" w:hAnsiTheme="minorHAnsi" w:cstheme="minorHAnsi"/>
@@ -5008,8 +5146,8 @@
         <w:lastRenderedPageBreak/>
         <w:t>Enterprise IAM</w:t>
       </w:r>
-      <w:bookmarkEnd w:id="8"/>
       <w:bookmarkEnd w:id="9"/>
+      <w:bookmarkEnd w:id="10"/>
     </w:p>
     <w:p>
       <w:pPr>
@@ -5068,8 +5206,8 @@
           <w:lang w:val="en-US"/>
         </w:rPr>
       </w:pPr>
-      <w:bookmarkStart w:id="10" w:name="_Toc209136614"/>
-      <w:bookmarkStart w:id="11" w:name="_Toc213941872"/>
+      <w:bookmarkStart w:id="11" w:name="_Toc209136614"/>
+      <w:bookmarkStart w:id="12" w:name="_Toc213956587"/>
       <w:r>
         <w:rPr>
           <w:rFonts w:asciiTheme="minorHAnsi" w:hAnsiTheme="minorHAnsi" w:cstheme="minorHAnsi"/>
@@ -5101,8 +5239,8 @@
         </w:rPr>
         <w:t>Enterprise Identity Repository</w:t>
       </w:r>
-      <w:bookmarkEnd w:id="10"/>
       <w:bookmarkEnd w:id="11"/>
+      <w:bookmarkEnd w:id="12"/>
     </w:p>
     <w:p>
       <w:pPr>
@@ -5407,8 +5545,8 @@
           <w:lang w:val="en-US"/>
         </w:rPr>
       </w:pPr>
-      <w:bookmarkStart w:id="12" w:name="_Toc209136615"/>
-      <w:bookmarkStart w:id="13" w:name="_Toc213941873"/>
+      <w:bookmarkStart w:id="13" w:name="_Toc209136615"/>
+      <w:bookmarkStart w:id="14" w:name="_Toc213956588"/>
       <w:r>
         <w:rPr>
           <w:rFonts w:asciiTheme="minorHAnsi" w:hAnsiTheme="minorHAnsi" w:cstheme="minorHAnsi"/>
@@ -5441,8 +5579,8 @@
         </w:rPr>
         <w:t>Privileged Access Management</w:t>
       </w:r>
-      <w:bookmarkEnd w:id="12"/>
       <w:bookmarkEnd w:id="13"/>
+      <w:bookmarkEnd w:id="14"/>
     </w:p>
     <w:p>
       <w:pPr>
@@ -5486,6 +5624,7 @@
         </w:rPr>
         <w:t xml:space="preserve"> </w:t>
       </w:r>
+      <w:proofErr w:type="gramStart"/>
       <w:r>
         <w:rPr>
           <w:sz w:val="24"/>
@@ -5493,6 +5632,7 @@
         </w:rPr>
         <w:t>focus</w:t>
       </w:r>
+      <w:proofErr w:type="gramEnd"/>
       <w:r>
         <w:rPr>
           <w:sz w:val="24"/>
@@ -5790,8 +5930,8 @@
           <w:lang w:val="en-US"/>
         </w:rPr>
       </w:pPr>
-      <w:bookmarkStart w:id="14" w:name="_Toc209136616"/>
-      <w:bookmarkStart w:id="15" w:name="_Toc213941874"/>
+      <w:bookmarkStart w:id="15" w:name="_Toc209136616"/>
+      <w:bookmarkStart w:id="16" w:name="_Toc213956589"/>
       <w:r>
         <w:rPr>
           <w:rFonts w:asciiTheme="minorHAnsi" w:hAnsiTheme="minorHAnsi" w:cstheme="minorHAnsi"/>
@@ -5824,8 +5964,8 @@
         </w:rPr>
         <w:t>Enterprise Password Policy Management</w:t>
       </w:r>
-      <w:bookmarkEnd w:id="14"/>
       <w:bookmarkEnd w:id="15"/>
+      <w:bookmarkEnd w:id="16"/>
     </w:p>
     <w:p>
       <w:pPr>
@@ -6186,8 +6326,8 @@
           <w:lang w:val="en-US"/>
         </w:rPr>
       </w:pPr>
-      <w:bookmarkStart w:id="16" w:name="_Toc209136617"/>
-      <w:bookmarkStart w:id="17" w:name="_Toc213941875"/>
+      <w:bookmarkStart w:id="17" w:name="_Toc209136617"/>
+      <w:bookmarkStart w:id="18" w:name="_Toc213956590"/>
       <w:r>
         <w:rPr>
           <w:rFonts w:asciiTheme="minorHAnsi" w:hAnsiTheme="minorHAnsi" w:cstheme="minorHAnsi"/>
@@ -6220,8 +6360,8 @@
         </w:rPr>
         <w:t>Integrated Access Management &amp; IDM</w:t>
       </w:r>
-      <w:bookmarkEnd w:id="16"/>
       <w:bookmarkEnd w:id="17"/>
+      <w:bookmarkEnd w:id="18"/>
     </w:p>
     <w:p>
       <w:pPr>
@@ -6511,8 +6651,8 @@
           <w:szCs w:val="24"/>
         </w:rPr>
       </w:pPr>
-      <w:bookmarkStart w:id="18" w:name="_Toc209136618"/>
-      <w:bookmarkStart w:id="19" w:name="_Toc213941876"/>
+      <w:bookmarkStart w:id="19" w:name="_Toc209136618"/>
+      <w:bookmarkStart w:id="20" w:name="_Toc213956591"/>
       <w:r>
         <w:rPr>
           <w:rFonts w:asciiTheme="minorHAnsi" w:hAnsiTheme="minorHAnsi" w:cstheme="minorHAnsi"/>
@@ -6547,8 +6687,8 @@
         </w:rPr>
         <w:t>Applying Access Management &amp; IDM</w:t>
       </w:r>
-      <w:bookmarkEnd w:id="18"/>
       <w:bookmarkEnd w:id="19"/>
+      <w:bookmarkEnd w:id="20"/>
     </w:p>
     <w:p>
       <w:pPr>
@@ -6807,8 +6947,8 @@
           <w:lang w:val="en-US"/>
         </w:rPr>
       </w:pPr>
-      <w:bookmarkStart w:id="20" w:name="_Toc209136619"/>
-      <w:bookmarkStart w:id="21" w:name="_Toc213941877"/>
+      <w:bookmarkStart w:id="21" w:name="_Toc209136619"/>
+      <w:bookmarkStart w:id="22" w:name="_Toc213956592"/>
       <w:r>
         <w:rPr>
           <w:rFonts w:asciiTheme="minorHAnsi" w:hAnsiTheme="minorHAnsi" w:cstheme="minorHAnsi"/>
@@ -6865,8 +7005,8 @@
         </w:rPr>
         <w:t>Network Authentication &amp; Access Protocol</w:t>
       </w:r>
-      <w:bookmarkEnd w:id="20"/>
       <w:bookmarkEnd w:id="21"/>
+      <w:bookmarkEnd w:id="22"/>
     </w:p>
     <w:p>
       <w:pPr>
@@ -7053,7 +7193,25 @@
           <w:szCs w:val="24"/>
           <w:lang w:val="en-US"/>
         </w:rPr>
-        <w:t xml:space="preserve"> provides authentication pieces to the FIM (Federated Identity Management) systems.</w:t>
+        <w:t xml:space="preserve"> </w:t>
+      </w:r>
+      <w:proofErr w:type="gramStart"/>
+      <w:r>
+        <w:rPr>
+          <w:sz w:val="24"/>
+          <w:szCs w:val="24"/>
+          <w:lang w:val="en-US"/>
+        </w:rPr>
+        <w:t>provides</w:t>
+      </w:r>
+      <w:proofErr w:type="gramEnd"/>
+      <w:r>
+        <w:rPr>
+          <w:sz w:val="24"/>
+          <w:szCs w:val="24"/>
+          <w:lang w:val="en-US"/>
+        </w:rPr>
+        <w:t xml:space="preserve"> authentication pieces to the FIM (Federated Identity Management) systems.</w:t>
       </w:r>
     </w:p>
     <w:p>
@@ -7276,8 +7434,8 @@
           <w:lang w:val="en-US"/>
         </w:rPr>
       </w:pPr>
-      <w:bookmarkStart w:id="22" w:name="_Toc209136620"/>
-      <w:bookmarkStart w:id="23" w:name="_Toc213941878"/>
+      <w:bookmarkStart w:id="23" w:name="_Toc209136620"/>
+      <w:bookmarkStart w:id="24" w:name="_Toc213956593"/>
       <w:r>
         <w:rPr>
           <w:rFonts w:asciiTheme="minorHAnsi" w:hAnsiTheme="minorHAnsi" w:cstheme="minorHAnsi"/>
@@ -7289,8 +7447,8 @@
         <w:lastRenderedPageBreak/>
         <w:t>IAM Governance</w:t>
       </w:r>
-      <w:bookmarkEnd w:id="22"/>
       <w:bookmarkEnd w:id="23"/>
+      <w:bookmarkEnd w:id="24"/>
     </w:p>
     <w:p>
       <w:pPr>
@@ -7330,8 +7488,8 @@
           <w:lang w:val="en-US"/>
         </w:rPr>
       </w:pPr>
-      <w:bookmarkStart w:id="24" w:name="_Toc209136621"/>
-      <w:bookmarkStart w:id="25" w:name="_Toc213941879"/>
+      <w:bookmarkStart w:id="25" w:name="_Toc209136621"/>
+      <w:bookmarkStart w:id="26" w:name="_Toc213956594"/>
       <w:r>
         <w:rPr>
           <w:rFonts w:asciiTheme="minorHAnsi" w:hAnsiTheme="minorHAnsi" w:cstheme="minorHAnsi"/>
@@ -7363,8 +7521,8 @@
         </w:rPr>
         <w:t>Data Ownership &amp; Access Validation</w:t>
       </w:r>
-      <w:bookmarkEnd w:id="24"/>
       <w:bookmarkEnd w:id="25"/>
+      <w:bookmarkEnd w:id="26"/>
     </w:p>
     <w:p>
       <w:pPr>
@@ -7632,12 +7790,21 @@
           <w:szCs w:val="24"/>
         </w:rPr>
       </w:pPr>
-      <w:r>
-        <w:rPr>
-          <w:sz w:val="24"/>
-          <w:szCs w:val="24"/>
-        </w:rPr>
-        <w:t xml:space="preserve">In order to </w:t>
+      <w:proofErr w:type="gramStart"/>
+      <w:r>
+        <w:rPr>
+          <w:sz w:val="24"/>
+          <w:szCs w:val="24"/>
+        </w:rPr>
+        <w:t>In order to</w:t>
+      </w:r>
+      <w:proofErr w:type="gramEnd"/>
+      <w:r>
+        <w:rPr>
+          <w:sz w:val="24"/>
+          <w:szCs w:val="24"/>
+        </w:rPr>
+        <w:t xml:space="preserve"> </w:t>
       </w:r>
       <w:r>
         <w:rPr>
@@ -7809,8 +7976,8 @@
           <w:lang w:val="en-US"/>
         </w:rPr>
       </w:pPr>
-      <w:bookmarkStart w:id="26" w:name="_Toc209136622"/>
-      <w:bookmarkStart w:id="27" w:name="_Toc213941880"/>
+      <w:bookmarkStart w:id="27" w:name="_Toc209136622"/>
+      <w:bookmarkStart w:id="28" w:name="_Toc213956595"/>
       <w:r>
         <w:rPr>
           <w:rFonts w:asciiTheme="minorHAnsi" w:hAnsiTheme="minorHAnsi" w:cstheme="minorHAnsi"/>
@@ -7843,7 +8010,7 @@
         </w:rPr>
         <w:t xml:space="preserve">Identity &amp; Access </w:t>
       </w:r>
-      <w:bookmarkEnd w:id="26"/>
+      <w:bookmarkEnd w:id="27"/>
       <w:r>
         <w:rPr>
           <w:rFonts w:asciiTheme="minorHAnsi" w:hAnsiTheme="minorHAnsi" w:cstheme="minorHAnsi"/>
@@ -7855,7 +8022,7 @@
         </w:rPr>
         <w:t>Management Policy</w:t>
       </w:r>
-      <w:bookmarkEnd w:id="27"/>
+      <w:bookmarkEnd w:id="28"/>
     </w:p>
     <w:p>
       <w:pPr>
@@ -7967,21 +8134,7 @@
           <w:sz w:val="24"/>
           <w:szCs w:val="24"/>
         </w:rPr>
-        <w:t xml:space="preserve">In other </w:t>
-      </w:r>
-      <w:r>
-        <w:rPr>
-          <w:sz w:val="24"/>
-          <w:szCs w:val="24"/>
-        </w:rPr>
-        <w:t>words, managers</w:t>
-      </w:r>
-      <w:r>
-        <w:rPr>
-          <w:sz w:val="24"/>
-          <w:szCs w:val="24"/>
-        </w:rPr>
-        <w:t xml:space="preserve"> in the company can control which categories of employees have access to which applications or data, adding an extra layer of security to business’ network.</w:t>
+        <w:t>In other words, managers in the company can control which categories of employees have access to which applications or data, adding an extra layer of security to business’ network.</w:t>
       </w:r>
       <w:r>
         <w:rPr>
@@ -8154,8 +8307,8 @@
           <w:lang w:val="en-US"/>
         </w:rPr>
       </w:pPr>
-      <w:bookmarkStart w:id="28" w:name="_Toc209136623"/>
-      <w:bookmarkStart w:id="29" w:name="_Toc213941881"/>
+      <w:bookmarkStart w:id="29" w:name="_Toc209136623"/>
+      <w:bookmarkStart w:id="30" w:name="_Toc213956596"/>
       <w:r>
         <w:rPr>
           <w:rFonts w:asciiTheme="minorHAnsi" w:hAnsiTheme="minorHAnsi" w:cstheme="minorHAnsi"/>
@@ -8188,8 +8341,8 @@
         </w:rPr>
         <w:t>Segregation of Duties &amp; Job Rotation</w:t>
       </w:r>
-      <w:bookmarkEnd w:id="28"/>
       <w:bookmarkEnd w:id="29"/>
+      <w:bookmarkEnd w:id="30"/>
     </w:p>
     <w:p>
       <w:pPr>
@@ -8368,7 +8521,6 @@
         <w:rPr>
           <w:sz w:val="24"/>
           <w:szCs w:val="24"/>
-          <w:lang w:val="en-US"/>
         </w:rPr>
       </w:pPr>
       <w:r>
@@ -8416,8 +8568,31 @@
     </w:p>
     <w:p>
       <w:pPr>
+        <w:spacing w:line="480" w:lineRule="auto"/>
+        <w:ind w:firstLine="720"/>
+        <w:jc w:val="both"/>
+        <w:rPr>
+          <w:sz w:val="24"/>
+          <w:szCs w:val="24"/>
+        </w:rPr>
+      </w:pPr>
+    </w:p>
+    <w:p>
+      <w:pPr>
+        <w:spacing w:line="480" w:lineRule="auto"/>
+        <w:ind w:firstLine="720"/>
+        <w:jc w:val="both"/>
+        <w:rPr>
+          <w:sz w:val="24"/>
+          <w:szCs w:val="24"/>
+          <w:lang w:val="en-US"/>
+        </w:rPr>
+      </w:pPr>
+    </w:p>
+    <w:p>
+      <w:pPr>
         <w:pStyle w:val="Heading1"/>
-        <w:spacing w:line="360" w:lineRule="auto"/>
+        <w:spacing w:line="480" w:lineRule="auto"/>
         <w:jc w:val="both"/>
         <w:rPr>
           <w:rFonts w:asciiTheme="minorHAnsi" w:hAnsiTheme="minorHAnsi" w:cstheme="minorHAnsi"/>
@@ -8427,7 +8602,7 @@
           <w:lang w:val="en-US"/>
         </w:rPr>
       </w:pPr>
-      <w:bookmarkStart w:id="30" w:name="_Toc213941882"/>
+      <w:bookmarkStart w:id="31" w:name="_Toc213956597"/>
       <w:r>
         <w:rPr>
           <w:rFonts w:asciiTheme="minorHAnsi" w:hAnsiTheme="minorHAnsi" w:cstheme="minorHAnsi"/>
@@ -8439,7 +8614,7 @@
         <w:lastRenderedPageBreak/>
         <w:t>Final Thoughts</w:t>
       </w:r>
-      <w:bookmarkEnd w:id="30"/>
+      <w:bookmarkEnd w:id="31"/>
       <w:r>
         <w:rPr>
           <w:rFonts w:asciiTheme="minorHAnsi" w:hAnsiTheme="minorHAnsi" w:cstheme="minorHAnsi"/>
@@ -8453,98 +8628,387 @@
     </w:p>
     <w:p>
       <w:pPr>
-        <w:pStyle w:val="Heading1"/>
+        <w:spacing w:line="480" w:lineRule="auto"/>
+        <w:ind w:firstLine="720"/>
+        <w:jc w:val="both"/>
+        <w:rPr>
+          <w:rFonts w:cstheme="minorHAnsi"/>
+          <w:sz w:val="24"/>
+          <w:szCs w:val="24"/>
+          <w:lang w:val="en-US"/>
+        </w:rPr>
+      </w:pPr>
+      <w:r>
+        <w:rPr>
+          <w:sz w:val="24"/>
+          <w:szCs w:val="24"/>
+          <w:lang w:val="en-US"/>
+        </w:rPr>
+        <w:t>Generally</w:t>
+      </w:r>
+      <w:r>
+        <w:rPr>
+          <w:sz w:val="24"/>
+          <w:szCs w:val="24"/>
+          <w:lang w:val="en-US"/>
+        </w:rPr>
+        <w:t xml:space="preserve"> speaking</w:t>
+      </w:r>
+      <w:r>
+        <w:rPr>
+          <w:sz w:val="24"/>
+          <w:szCs w:val="24"/>
+          <w:lang w:val="en-US"/>
+        </w:rPr>
+        <w:t xml:space="preserve">, </w:t>
+      </w:r>
+      <w:r>
+        <w:rPr>
+          <w:sz w:val="24"/>
+          <w:szCs w:val="24"/>
+          <w:lang w:val="en-US"/>
+        </w:rPr>
+        <w:t xml:space="preserve">this document revolves around the </w:t>
+      </w:r>
+      <w:r>
+        <w:rPr>
+          <w:sz w:val="24"/>
+          <w:szCs w:val="24"/>
+          <w:lang w:val="en-US"/>
+        </w:rPr>
+        <w:t>discussion</w:t>
+      </w:r>
+      <w:r>
+        <w:rPr>
+          <w:sz w:val="24"/>
+          <w:szCs w:val="24"/>
+          <w:lang w:val="en-US"/>
+        </w:rPr>
+        <w:t xml:space="preserve"> of </w:t>
+      </w:r>
+      <w:r>
+        <w:rPr>
+          <w:rFonts w:cstheme="minorHAnsi"/>
+          <w:sz w:val="24"/>
+          <w:szCs w:val="24"/>
+          <w:lang w:val="en-US"/>
+        </w:rPr>
+        <w:t>Identity and Access Management (IAM).</w:t>
+      </w:r>
+      <w:r>
+        <w:rPr>
+          <w:rFonts w:cstheme="minorHAnsi"/>
+          <w:sz w:val="24"/>
+          <w:szCs w:val="24"/>
+          <w:lang w:val="en-US"/>
+        </w:rPr>
+        <w:t xml:space="preserve"> It is evident that IAM forms an essential backbone in modern cybersecurity landscape. </w:t>
+      </w:r>
+      <w:r>
+        <w:rPr>
+          <w:rFonts w:cstheme="minorHAnsi"/>
+          <w:sz w:val="24"/>
+          <w:szCs w:val="24"/>
+          <w:lang w:val="en-US"/>
+        </w:rPr>
+        <w:t xml:space="preserve">Beyond </w:t>
+      </w:r>
+      <w:r>
+        <w:rPr>
+          <w:rFonts w:cstheme="minorHAnsi"/>
+          <w:sz w:val="24"/>
+          <w:szCs w:val="24"/>
+          <w:lang w:val="en-US"/>
+        </w:rPr>
+        <w:t>the</w:t>
+      </w:r>
+      <w:r>
+        <w:rPr>
+          <w:rFonts w:cstheme="minorHAnsi"/>
+          <w:sz w:val="24"/>
+          <w:szCs w:val="24"/>
+          <w:lang w:val="en-US"/>
+        </w:rPr>
+        <w:t xml:space="preserve"> technical functions, </w:t>
+      </w:r>
+      <w:r>
+        <w:rPr>
+          <w:rFonts w:cstheme="minorHAnsi"/>
+          <w:sz w:val="24"/>
+          <w:szCs w:val="24"/>
+          <w:lang w:val="en-US"/>
+        </w:rPr>
+        <w:t>it</w:t>
+      </w:r>
+      <w:r>
+        <w:rPr>
+          <w:rFonts w:cstheme="minorHAnsi"/>
+          <w:sz w:val="24"/>
+          <w:szCs w:val="24"/>
+          <w:lang w:val="en-US"/>
+        </w:rPr>
+        <w:t xml:space="preserve"> </w:t>
+      </w:r>
+      <w:r>
+        <w:rPr>
+          <w:rFonts w:cstheme="minorHAnsi"/>
+          <w:sz w:val="24"/>
+          <w:szCs w:val="24"/>
+          <w:lang w:val="en-US"/>
+        </w:rPr>
+        <w:t>represents</w:t>
+      </w:r>
+      <w:r>
+        <w:rPr>
+          <w:rFonts w:cstheme="minorHAnsi"/>
+          <w:sz w:val="24"/>
+          <w:szCs w:val="24"/>
+          <w:lang w:val="en-US"/>
+        </w:rPr>
+        <w:t xml:space="preserve"> a strategic approach to protecting digital identities, managing access, and enforcing accountability across complex organizational environments</w:t>
+      </w:r>
+      <w:r>
+        <w:rPr>
+          <w:rFonts w:cstheme="minorHAnsi"/>
+          <w:sz w:val="24"/>
+          <w:szCs w:val="24"/>
+          <w:lang w:val="en-US"/>
+        </w:rPr>
+        <w:t>.</w:t>
+      </w:r>
+    </w:p>
+    <w:p>
+      <w:pPr>
+        <w:spacing w:line="480" w:lineRule="auto"/>
+        <w:ind w:firstLine="720"/>
+        <w:jc w:val="both"/>
+        <w:rPr>
+          <w:rFonts w:cstheme="minorHAnsi"/>
+          <w:sz w:val="24"/>
+          <w:szCs w:val="24"/>
+          <w:lang w:val="en-US"/>
+        </w:rPr>
+      </w:pPr>
+      <w:r>
+        <w:rPr>
+          <w:sz w:val="24"/>
+          <w:szCs w:val="24"/>
+          <w:lang w:val="en-US"/>
+        </w:rPr>
+        <w:t xml:space="preserve">The content </w:t>
+      </w:r>
+      <w:r>
+        <w:rPr>
+          <w:sz w:val="24"/>
+          <w:szCs w:val="24"/>
+          <w:lang w:val="en-US"/>
+        </w:rPr>
+        <w:t xml:space="preserve">of this document </w:t>
+      </w:r>
+      <w:r>
+        <w:rPr>
+          <w:sz w:val="24"/>
+          <w:szCs w:val="24"/>
+          <w:lang w:val="en-US"/>
+        </w:rPr>
+        <w:t>will prepare cybersecurity professionals to design and maintain security architectures that</w:t>
+      </w:r>
+      <w:r>
+        <w:rPr>
+          <w:sz w:val="24"/>
+          <w:szCs w:val="24"/>
+          <w:lang w:val="en-US"/>
+        </w:rPr>
+        <w:t xml:space="preserve"> </w:t>
+      </w:r>
+      <w:r>
+        <w:rPr>
+          <w:sz w:val="24"/>
+          <w:szCs w:val="24"/>
+        </w:rPr>
+        <w:t>support compliance, enable scalability, and strengthen the overall security posture of any organization.</w:t>
+      </w:r>
+      <w:r>
+        <w:rPr>
+          <w:sz w:val="24"/>
+          <w:szCs w:val="24"/>
+        </w:rPr>
+        <w:t xml:space="preserve"> </w:t>
+      </w:r>
+      <w:r>
+        <w:rPr>
+          <w:sz w:val="24"/>
+          <w:szCs w:val="24"/>
+        </w:rPr>
+        <w:t>IAM is no</w:t>
+      </w:r>
+      <w:r>
+        <w:rPr>
+          <w:sz w:val="24"/>
+          <w:szCs w:val="24"/>
+        </w:rPr>
+        <w:t>t just</w:t>
+      </w:r>
+      <w:r>
+        <w:rPr>
+          <w:sz w:val="24"/>
+          <w:szCs w:val="24"/>
+        </w:rPr>
+        <w:t xml:space="preserve"> a supporting component of cybersecurity</w:t>
+      </w:r>
+      <w:r>
+        <w:rPr>
+          <w:sz w:val="24"/>
+          <w:szCs w:val="24"/>
+        </w:rPr>
+        <w:t xml:space="preserve">, </w:t>
+      </w:r>
+      <w:r>
+        <w:rPr>
+          <w:sz w:val="24"/>
+          <w:szCs w:val="24"/>
+        </w:rPr>
+        <w:t>it is a core pillar that defines how securely and responsibly organizations operate in the digital world.</w:t>
+      </w:r>
+    </w:p>
+    <w:p>
+      <w:pPr>
+        <w:spacing w:line="480" w:lineRule="auto"/>
+        <w:ind w:firstLine="720"/>
+        <w:jc w:val="both"/>
+        <w:rPr>
+          <w:sz w:val="24"/>
+          <w:szCs w:val="24"/>
+          <w:lang w:val="en-US"/>
+        </w:rPr>
+      </w:pPr>
+      <w:r>
+        <w:rPr>
+          <w:sz w:val="24"/>
+          <w:szCs w:val="24"/>
+        </w:rPr>
+        <w:t xml:space="preserve">As cyber threats grow more sophisticated, the ability to centralize identity management, automate provisioning, enforce least privilege, and maintain strong governance becomes essential to reducing risk and ensuring operational </w:t>
+      </w:r>
+      <w:r>
+        <w:rPr>
+          <w:sz w:val="24"/>
+          <w:szCs w:val="24"/>
+        </w:rPr>
+        <w:t>strength</w:t>
+      </w:r>
+      <w:r>
+        <w:rPr>
+          <w:sz w:val="24"/>
+          <w:szCs w:val="24"/>
+        </w:rPr>
+        <w:t>. The topics highlight</w:t>
+      </w:r>
+      <w:r>
+        <w:rPr>
+          <w:sz w:val="24"/>
+          <w:szCs w:val="24"/>
+        </w:rPr>
+        <w:t>ed</w:t>
+      </w:r>
+      <w:r>
+        <w:rPr>
+          <w:sz w:val="24"/>
+          <w:szCs w:val="24"/>
+        </w:rPr>
+        <w:t xml:space="preserve"> that cybersecurity is not solely about defending </w:t>
+      </w:r>
+      <w:r>
+        <w:rPr>
+          <w:sz w:val="24"/>
+          <w:szCs w:val="24"/>
+        </w:rPr>
+        <w:t>networks but</w:t>
+      </w:r>
+      <w:r>
+        <w:rPr>
+          <w:sz w:val="24"/>
+          <w:szCs w:val="24"/>
+        </w:rPr>
+        <w:t xml:space="preserve"> about building secure systems that trust the right people with the right access at the right time.</w:t>
+      </w:r>
+    </w:p>
+    <w:p>
+      <w:pPr>
+        <w:spacing w:line="480" w:lineRule="auto"/>
+        <w:ind w:firstLine="720"/>
+        <w:rPr>
+          <w:sz w:val="24"/>
+          <w:szCs w:val="24"/>
+          <w:lang w:val="en-US"/>
+        </w:rPr>
+      </w:pPr>
+      <w:r>
+        <w:rPr>
+          <w:sz w:val="24"/>
+          <w:szCs w:val="24"/>
+          <w:lang w:val="en-US"/>
+        </w:rPr>
+        <w:t>With that</w:t>
+      </w:r>
+      <w:r>
+        <w:rPr>
+          <w:sz w:val="24"/>
+          <w:szCs w:val="24"/>
+          <w:lang w:val="en-US"/>
+        </w:rPr>
+        <w:t xml:space="preserve"> being said</w:t>
+      </w:r>
+      <w:r>
+        <w:rPr>
+          <w:sz w:val="24"/>
+          <w:szCs w:val="24"/>
+          <w:lang w:val="en-US"/>
+        </w:rPr>
+        <w:t>, “May your system stay secure</w:t>
+      </w:r>
+      <w:r>
+        <w:rPr>
+          <w:sz w:val="24"/>
+          <w:szCs w:val="24"/>
+          <w:lang w:val="en-US"/>
+        </w:rPr>
+        <w:t xml:space="preserve">”. </w:t>
+      </w:r>
+      <w:r>
+        <w:rPr>
+          <w:sz w:val="24"/>
+          <w:szCs w:val="24"/>
+          <w:lang w:val="en-US"/>
+        </w:rPr>
+        <w:t>Adios!</w:t>
+      </w:r>
+    </w:p>
+    <w:p>
+      <w:pPr>
+        <w:spacing w:line="480" w:lineRule="auto"/>
+        <w:ind w:firstLine="720"/>
+        <w:rPr>
+          <w:sz w:val="24"/>
+          <w:szCs w:val="24"/>
+          <w:lang w:val="en-US"/>
+        </w:rPr>
+      </w:pPr>
+    </w:p>
+    <w:p>
+      <w:pPr>
+        <w:spacing w:line="480" w:lineRule="auto"/>
+        <w:ind w:firstLine="720"/>
+        <w:rPr>
+          <w:sz w:val="24"/>
+          <w:szCs w:val="24"/>
+          <w:lang w:val="en-US"/>
+        </w:rPr>
+      </w:pPr>
+    </w:p>
+    <w:p>
+      <w:pPr>
         <w:spacing w:line="360" w:lineRule="auto"/>
-        <w:jc w:val="both"/>
-        <w:rPr>
-          <w:rFonts w:asciiTheme="minorHAnsi" w:hAnsiTheme="minorHAnsi" w:cstheme="minorHAnsi"/>
-          <w:color w:val="auto"/>
-          <w:sz w:val="24"/>
-          <w:szCs w:val="24"/>
-          <w:lang w:val="en-US"/>
-        </w:rPr>
-      </w:pPr>
-      <w:bookmarkStart w:id="31" w:name="_Toc213941883"/>
-      <w:r>
-        <w:rPr>
-          <w:rFonts w:asciiTheme="minorHAnsi" w:hAnsiTheme="minorHAnsi" w:cstheme="minorHAnsi"/>
-          <w:color w:val="auto"/>
-          <w:sz w:val="24"/>
-          <w:szCs w:val="24"/>
-          <w:lang w:val="en-US"/>
-        </w:rPr>
-        <w:t>Final thoughts that goes beyond the topics covered in this course and discuss the importance of the topics in the field of cybersecurity.</w:t>
-      </w:r>
-      <w:bookmarkEnd w:id="31"/>
-    </w:p>
-    <w:p>
-      <w:pPr>
-        <w:spacing w:line="360" w:lineRule="auto"/>
-        <w:rPr>
-          <w:sz w:val="24"/>
-          <w:szCs w:val="24"/>
-          <w:lang w:val="en-US"/>
-        </w:rPr>
-      </w:pPr>
-    </w:p>
-    <w:p>
-      <w:pPr>
-        <w:spacing w:line="360" w:lineRule="auto"/>
-        <w:rPr>
-          <w:sz w:val="24"/>
-          <w:szCs w:val="24"/>
-          <w:lang w:val="en-US"/>
-        </w:rPr>
-      </w:pPr>
-    </w:p>
-    <w:p>
-      <w:pPr>
-        <w:spacing w:line="360" w:lineRule="auto"/>
-        <w:rPr>
-          <w:sz w:val="24"/>
-          <w:szCs w:val="24"/>
-          <w:lang w:val="en-US"/>
-        </w:rPr>
-      </w:pPr>
-    </w:p>
-    <w:p>
-      <w:pPr>
-        <w:spacing w:line="360" w:lineRule="auto"/>
-        <w:rPr>
-          <w:sz w:val="24"/>
-          <w:szCs w:val="24"/>
-          <w:lang w:val="en-US"/>
-        </w:rPr>
-      </w:pPr>
-    </w:p>
-    <w:p>
-      <w:pPr>
-        <w:spacing w:line="360" w:lineRule="auto"/>
-        <w:rPr>
-          <w:sz w:val="24"/>
-          <w:szCs w:val="24"/>
-          <w:lang w:val="en-US"/>
-        </w:rPr>
-      </w:pPr>
-    </w:p>
-    <w:p>
-      <w:pPr>
-        <w:spacing w:line="360" w:lineRule="auto"/>
-        <w:rPr>
-          <w:sz w:val="24"/>
-          <w:szCs w:val="24"/>
-          <w:lang w:val="en-US"/>
-        </w:rPr>
-      </w:pPr>
-    </w:p>
-    <w:p>
-      <w:pPr>
-        <w:pStyle w:val="Heading2"/>
-        <w:spacing w:line="360" w:lineRule="auto"/>
-        <w:jc w:val="both"/>
-        <w:rPr>
-          <w:rFonts w:asciiTheme="minorHAnsi" w:hAnsiTheme="minorHAnsi" w:cstheme="minorHAnsi"/>
-          <w:color w:val="auto"/>
+        <w:rPr>
           <w:sz w:val="24"/>
           <w:szCs w:val="24"/>
           <w:lang w:val="en-US"/>
@@ -8566,7 +9030,7 @@
         </w:sectPr>
       </w:pPr>
     </w:p>
-    <w:bookmarkStart w:id="32" w:name="_Toc213941884" w:displacedByCustomXml="next"/>
+    <w:bookmarkStart w:id="32" w:name="_Toc213956599" w:displacedByCustomXml="next"/>
     <w:sdt>
       <w:sdtPr>
         <w:rPr>

</xml_diff>